<commit_message>
usability tasks, consent form
</commit_message>
<xml_diff>
--- a/stage4_functional_prototype/Templates/41549_IHC_UsabilityTest_ConsentForm.docx
+++ b/stage4_functional_prototype/Templates/41549_IHC_UsabilityTest_ConsentForm.docx
@@ -318,7 +318,7 @@
     </w:p>
     <w:p>
       <w:pPr>
-        <w:pStyle w:val="ListParagraph"/>
+        <w:pStyle w:val="PargrafodaLista"/>
         <w:numPr>
           <w:ilvl w:val="0"/>
           <w:numId w:val="10"/>
@@ -341,7 +341,7 @@
     </w:p>
     <w:p>
       <w:pPr>
-        <w:pStyle w:val="ListParagraph"/>
+        <w:pStyle w:val="PargrafodaLista"/>
         <w:numPr>
           <w:ilvl w:val="0"/>
           <w:numId w:val="10"/>
@@ -392,7 +392,7 @@
     </w:p>
     <w:p>
       <w:pPr>
-        <w:pStyle w:val="ListParagraph"/>
+        <w:pStyle w:val="PargrafodaLista"/>
         <w:numPr>
           <w:ilvl w:val="0"/>
           <w:numId w:val="10"/>
@@ -415,7 +415,7 @@
     </w:p>
     <w:p>
       <w:pPr>
-        <w:pStyle w:val="ListParagraph"/>
+        <w:pStyle w:val="PargrafodaLista"/>
         <w:numPr>
           <w:ilvl w:val="0"/>
           <w:numId w:val="10"/>
@@ -438,7 +438,7 @@
     </w:p>
     <w:p>
       <w:pPr>
-        <w:pStyle w:val="ListParagraph"/>
+        <w:pStyle w:val="PargrafodaLista"/>
         <w:numPr>
           <w:ilvl w:val="0"/>
           <w:numId w:val="10"/>
@@ -483,15 +483,15 @@
           <w:sz w:val="18"/>
           <w:szCs w:val="18"/>
         </w:rPr>
-        <w:t>[insert time, e.g., 10-15 minutes]</w:t>
-      </w:r>
-      <w:r>
-        <w:rPr>
-          <w:rFonts w:ascii="Montserrat" w:hAnsi="Montserrat"/>
-          <w:sz w:val="18"/>
-          <w:szCs w:val="18"/>
-        </w:rPr>
-        <w:t xml:space="preserve"> to complete. With your permission, we may record [specify what will be recorded: screen actions, voice, facial expressions, etc.] during the session.</w:t>
+        <w:t xml:space="preserve">15 minutes </w:t>
+      </w:r>
+      <w:r>
+        <w:rPr>
+          <w:rFonts w:ascii="Montserrat" w:hAnsi="Montserrat"/>
+          <w:sz w:val="18"/>
+          <w:szCs w:val="18"/>
+        </w:rPr>
+        <w:t>to complete.</w:t>
       </w:r>
     </w:p>
     <w:p>
@@ -702,7 +702,7 @@
     </w:p>
     <w:p>
       <w:pPr>
-        <w:pStyle w:val="ListParagraph"/>
+        <w:pStyle w:val="PargrafodaLista"/>
         <w:numPr>
           <w:ilvl w:val="0"/>
           <w:numId w:val="11"/>
@@ -788,7 +788,6 @@
           <w:sz w:val="18"/>
           <w:szCs w:val="18"/>
         </w:rPr>
-        <w:lastRenderedPageBreak/>
         <w:t>Data Storage and Security:</w:t>
       </w:r>
       <w:r>
@@ -817,6 +816,7 @@
           <w:sz w:val="18"/>
           <w:szCs w:val="18"/>
         </w:rPr>
+        <w:lastRenderedPageBreak/>
         <w:t>Data Retention Period:</w:t>
       </w:r>
       <w:r>
@@ -886,7 +886,7 @@
     </w:p>
     <w:p>
       <w:pPr>
-        <w:pStyle w:val="ListParagraph"/>
+        <w:pStyle w:val="PargrafodaLista"/>
         <w:numPr>
           <w:ilvl w:val="0"/>
           <w:numId w:val="11"/>
@@ -909,7 +909,7 @@
     </w:p>
     <w:p>
       <w:pPr>
-        <w:pStyle w:val="ListParagraph"/>
+        <w:pStyle w:val="PargrafodaLista"/>
         <w:numPr>
           <w:ilvl w:val="0"/>
           <w:numId w:val="11"/>
@@ -932,7 +932,7 @@
     </w:p>
     <w:p>
       <w:pPr>
-        <w:pStyle w:val="ListParagraph"/>
+        <w:pStyle w:val="PargrafodaLista"/>
         <w:numPr>
           <w:ilvl w:val="0"/>
           <w:numId w:val="11"/>
@@ -955,7 +955,7 @@
     </w:p>
     <w:p>
       <w:pPr>
-        <w:pStyle w:val="ListParagraph"/>
+        <w:pStyle w:val="PargrafodaLista"/>
         <w:numPr>
           <w:ilvl w:val="0"/>
           <w:numId w:val="11"/>
@@ -978,7 +978,7 @@
     </w:p>
     <w:p>
       <w:pPr>
-        <w:pStyle w:val="ListParagraph"/>
+        <w:pStyle w:val="PargrafodaLista"/>
         <w:numPr>
           <w:ilvl w:val="0"/>
           <w:numId w:val="11"/>
@@ -1115,6 +1115,17 @@
         </w:rPr>
         <w:t xml:space="preserve">Student Researcher(s): </w:t>
       </w:r>
+      <w:hyperlink r:id="rId11" w:history="1">
+        <w:r>
+          <w:rPr>
+            <w:rStyle w:val="Hiperligao"/>
+            <w:rFonts w:ascii="Montserrat" w:hAnsi="Montserrat"/>
+            <w:sz w:val="18"/>
+            <w:szCs w:val="18"/>
+          </w:rPr>
+          <w:t>brunogoliveira@ua.pt</w:t>
+        </w:r>
+      </w:hyperlink>
       <w:r>
         <w:rPr>
           <w:rFonts w:ascii="Montserrat" w:hAnsi="Montserrat"/>
@@ -1122,16 +1133,46 @@
           <w:sz w:val="18"/>
           <w:szCs w:val="18"/>
         </w:rPr>
-        <w:t>[Insert contact information]</w:t>
-      </w:r>
-    </w:p>
-    <w:p>
-      <w:pPr>
-        <w:jc w:val="both"/>
-        <w:rPr>
-          <w:rFonts w:ascii="Montserrat" w:hAnsi="Montserrat"/>
-          <w:sz w:val="18"/>
-          <w:szCs w:val="18"/>
+        <w:t xml:space="preserve"> </w:t>
+      </w:r>
+      <w:hyperlink r:id="rId12" w:history="1">
+        <w:r>
+          <w:rPr>
+            <w:rStyle w:val="Hiperligao"/>
+            <w:rFonts w:ascii="Montserrat" w:hAnsi="Montserrat"/>
+            <w:sz w:val="18"/>
+            <w:szCs w:val="18"/>
+          </w:rPr>
+          <w:t>joaop.bastos</w:t>
+        </w:r>
+        <w:r>
+          <w:rPr>
+            <w:rStyle w:val="Hiperligao"/>
+            <w:rFonts w:ascii="Montserrat" w:hAnsi="Montserrat"/>
+            <w:sz w:val="18"/>
+            <w:szCs w:val="18"/>
+          </w:rPr>
+          <w:t>@ua.pt</w:t>
+        </w:r>
+      </w:hyperlink>
+      <w:r>
+        <w:rPr>
+          <w:rFonts w:ascii="Montserrat" w:hAnsi="Montserrat"/>
+          <w:color w:val="FF0000"/>
+          <w:sz w:val="18"/>
+          <w:szCs w:val="18"/>
+        </w:rPr>
+        <w:t xml:space="preserve"> </w:t>
+      </w:r>
+    </w:p>
+    <w:p>
+      <w:pPr>
+        <w:jc w:val="both"/>
+        <w:rPr>
+          <w:rFonts w:ascii="Montserrat" w:hAnsi="Montserrat"/>
+          <w:sz w:val="18"/>
+          <w:szCs w:val="18"/>
+          <w:u w:val="single"/>
         </w:rPr>
       </w:pPr>
       <w:r>
@@ -1194,7 +1235,7 @@
     </w:p>
     <w:p>
       <w:pPr>
-        <w:pStyle w:val="ListParagraph"/>
+        <w:pStyle w:val="PargrafodaLista"/>
         <w:numPr>
           <w:ilvl w:val="0"/>
           <w:numId w:val="12"/>
@@ -1217,7 +1258,7 @@
     </w:p>
     <w:p>
       <w:pPr>
-        <w:pStyle w:val="ListParagraph"/>
+        <w:pStyle w:val="PargrafodaLista"/>
         <w:numPr>
           <w:ilvl w:val="0"/>
           <w:numId w:val="12"/>
@@ -1240,7 +1281,7 @@
     </w:p>
     <w:p>
       <w:pPr>
-        <w:pStyle w:val="ListParagraph"/>
+        <w:pStyle w:val="PargrafodaLista"/>
         <w:numPr>
           <w:ilvl w:val="0"/>
           <w:numId w:val="12"/>
@@ -1279,7 +1320,7 @@
     </w:p>
     <w:p>
       <w:pPr>
-        <w:pStyle w:val="ListParagraph"/>
+        <w:pStyle w:val="PargrafodaLista"/>
         <w:numPr>
           <w:ilvl w:val="0"/>
           <w:numId w:val="12"/>
@@ -1635,7 +1676,7 @@
     </w:p>
     <w:p>
       <w:pPr>
-        <w:pStyle w:val="ListParagraph"/>
+        <w:pStyle w:val="PargrafodaLista"/>
         <w:numPr>
           <w:ilvl w:val="0"/>
           <w:numId w:val="13"/>
@@ -1658,7 +1699,7 @@
     </w:p>
     <w:p>
       <w:pPr>
-        <w:pStyle w:val="ListParagraph"/>
+        <w:pStyle w:val="PargrafodaLista"/>
         <w:numPr>
           <w:ilvl w:val="0"/>
           <w:numId w:val="13"/>
@@ -1772,7 +1813,7 @@
       </w:pPr>
     </w:p>
     <w:sectPr>
-      <w:footerReference w:type="default" r:id="rId11"/>
+      <w:footerReference w:type="default" r:id="rId13"/>
       <w:pgSz w:w="11906" w:h="16838"/>
       <w:pgMar w:top="1440" w:right="1558" w:bottom="1440" w:left="1440" w:header="708" w:footer="708" w:gutter="0"/>
       <w:cols w:space="708"/>
@@ -1825,7 +1866,7 @@
     <w:sdtContent>
       <w:p>
         <w:pPr>
-          <w:pStyle w:val="Footer"/>
+          <w:pStyle w:val="Rodap"/>
           <w:jc w:val="right"/>
         </w:pPr>
         <w:r>
@@ -1857,7 +1898,7 @@
   </w:sdt>
   <w:p>
     <w:pPr>
-      <w:pStyle w:val="Footer"/>
+      <w:pStyle w:val="Rodap"/>
     </w:pPr>
   </w:p>
 </w:ftr>
@@ -3802,11 +3843,11 @@
     <w:name w:val="Normal"/>
     <w:qFormat/>
   </w:style>
-  <w:style w:type="paragraph" w:styleId="Heading1">
+  <w:style w:type="paragraph" w:styleId="Ttulo1">
     <w:name w:val="heading 1"/>
     <w:basedOn w:val="Normal"/>
     <w:next w:val="Normal"/>
-    <w:link w:val="Heading1Char"/>
+    <w:link w:val="Ttulo1Carter"/>
     <w:uiPriority w:val="9"/>
     <w:qFormat/>
     <w:rsid w:val="00BB54AE"/>
@@ -3823,11 +3864,11 @@
       <w:szCs w:val="40"/>
     </w:rPr>
   </w:style>
-  <w:style w:type="paragraph" w:styleId="Heading2">
+  <w:style w:type="paragraph" w:styleId="Ttulo2">
     <w:name w:val="heading 2"/>
     <w:basedOn w:val="Normal"/>
     <w:next w:val="Normal"/>
-    <w:link w:val="Heading2Char"/>
+    <w:link w:val="Ttulo2Carter"/>
     <w:uiPriority w:val="9"/>
     <w:semiHidden/>
     <w:unhideWhenUsed/>
@@ -3846,11 +3887,11 @@
       <w:szCs w:val="32"/>
     </w:rPr>
   </w:style>
-  <w:style w:type="paragraph" w:styleId="Heading3">
+  <w:style w:type="paragraph" w:styleId="Ttulo3">
     <w:name w:val="heading 3"/>
     <w:basedOn w:val="Normal"/>
     <w:next w:val="Normal"/>
-    <w:link w:val="Heading3Char"/>
+    <w:link w:val="Ttulo3Carter"/>
     <w:uiPriority w:val="9"/>
     <w:semiHidden/>
     <w:unhideWhenUsed/>
@@ -3869,11 +3910,11 @@
       <w:szCs w:val="28"/>
     </w:rPr>
   </w:style>
-  <w:style w:type="paragraph" w:styleId="Heading4">
+  <w:style w:type="paragraph" w:styleId="Ttulo4">
     <w:name w:val="heading 4"/>
     <w:basedOn w:val="Normal"/>
     <w:next w:val="Normal"/>
-    <w:link w:val="Heading4Char"/>
+    <w:link w:val="Ttulo4Carter"/>
     <w:uiPriority w:val="9"/>
     <w:semiHidden/>
     <w:unhideWhenUsed/>
@@ -3892,11 +3933,11 @@
       <w:color w:val="0F4761" w:themeColor="accent1" w:themeShade="BF"/>
     </w:rPr>
   </w:style>
-  <w:style w:type="paragraph" w:styleId="Heading5">
+  <w:style w:type="paragraph" w:styleId="Ttulo5">
     <w:name w:val="heading 5"/>
     <w:basedOn w:val="Normal"/>
     <w:next w:val="Normal"/>
-    <w:link w:val="Heading5Char"/>
+    <w:link w:val="Ttulo5Carter"/>
     <w:uiPriority w:val="9"/>
     <w:semiHidden/>
     <w:unhideWhenUsed/>
@@ -3913,11 +3954,11 @@
       <w:color w:val="0F4761" w:themeColor="accent1" w:themeShade="BF"/>
     </w:rPr>
   </w:style>
-  <w:style w:type="paragraph" w:styleId="Heading6">
+  <w:style w:type="paragraph" w:styleId="Ttulo6">
     <w:name w:val="heading 6"/>
     <w:basedOn w:val="Normal"/>
     <w:next w:val="Normal"/>
-    <w:link w:val="Heading6Char"/>
+    <w:link w:val="Ttulo6Carter"/>
     <w:uiPriority w:val="9"/>
     <w:semiHidden/>
     <w:unhideWhenUsed/>
@@ -3936,11 +3977,11 @@
       <w:color w:val="595959" w:themeColor="text1" w:themeTint="A6"/>
     </w:rPr>
   </w:style>
-  <w:style w:type="paragraph" w:styleId="Heading7">
+  <w:style w:type="paragraph" w:styleId="Ttulo7">
     <w:name w:val="heading 7"/>
     <w:basedOn w:val="Normal"/>
     <w:next w:val="Normal"/>
-    <w:link w:val="Heading7Char"/>
+    <w:link w:val="Ttulo7Carter"/>
     <w:uiPriority w:val="9"/>
     <w:semiHidden/>
     <w:unhideWhenUsed/>
@@ -3957,11 +3998,11 @@
       <w:color w:val="595959" w:themeColor="text1" w:themeTint="A6"/>
     </w:rPr>
   </w:style>
-  <w:style w:type="paragraph" w:styleId="Heading8">
+  <w:style w:type="paragraph" w:styleId="Ttulo8">
     <w:name w:val="heading 8"/>
     <w:basedOn w:val="Normal"/>
     <w:next w:val="Normal"/>
-    <w:link w:val="Heading8Char"/>
+    <w:link w:val="Ttulo8Carter"/>
     <w:uiPriority w:val="9"/>
     <w:semiHidden/>
     <w:unhideWhenUsed/>
@@ -3980,11 +4021,11 @@
       <w:color w:val="272727" w:themeColor="text1" w:themeTint="D8"/>
     </w:rPr>
   </w:style>
-  <w:style w:type="paragraph" w:styleId="Heading9">
+  <w:style w:type="paragraph" w:styleId="Ttulo9">
     <w:name w:val="heading 9"/>
     <w:basedOn w:val="Normal"/>
     <w:next w:val="Normal"/>
-    <w:link w:val="Heading9Char"/>
+    <w:link w:val="Ttulo9Carter"/>
     <w:uiPriority w:val="9"/>
     <w:semiHidden/>
     <w:unhideWhenUsed/>
@@ -4001,13 +4042,13 @@
       <w:color w:val="272727" w:themeColor="text1" w:themeTint="D8"/>
     </w:rPr>
   </w:style>
-  <w:style w:type="character" w:default="1" w:styleId="DefaultParagraphFont">
+  <w:style w:type="character" w:default="1" w:styleId="Tipodeletrapredefinidodopargrafo">
     <w:name w:val="Default Paragraph Font"/>
     <w:uiPriority w:val="1"/>
     <w:semiHidden/>
     <w:unhideWhenUsed/>
   </w:style>
-  <w:style w:type="table" w:default="1" w:styleId="TableNormal">
+  <w:style w:type="table" w:default="1" w:styleId="Tabelanormal">
     <w:name w:val="Normal Table"/>
     <w:uiPriority w:val="99"/>
     <w:semiHidden/>
@@ -4022,16 +4063,16 @@
       </w:tblCellMar>
     </w:tblPr>
   </w:style>
-  <w:style w:type="numbering" w:default="1" w:styleId="NoList">
+  <w:style w:type="numbering" w:default="1" w:styleId="Semlista">
     <w:name w:val="No List"/>
     <w:uiPriority w:val="99"/>
     <w:semiHidden/>
     <w:unhideWhenUsed/>
   </w:style>
-  <w:style w:type="character" w:customStyle="1" w:styleId="Heading1Char">
-    <w:name w:val="Heading 1 Char"/>
-    <w:basedOn w:val="DefaultParagraphFont"/>
-    <w:link w:val="Heading1"/>
+  <w:style w:type="character" w:customStyle="1" w:styleId="Ttulo1Carter">
+    <w:name w:val="Título 1 Caráter"/>
+    <w:basedOn w:val="Tipodeletrapredefinidodopargrafo"/>
+    <w:link w:val="Ttulo1"/>
     <w:uiPriority w:val="9"/>
     <w:rsid w:val="00BB54AE"/>
     <w:rPr>
@@ -4041,10 +4082,10 @@
       <w:szCs w:val="40"/>
     </w:rPr>
   </w:style>
-  <w:style w:type="character" w:customStyle="1" w:styleId="Heading2Char">
-    <w:name w:val="Heading 2 Char"/>
-    <w:basedOn w:val="DefaultParagraphFont"/>
-    <w:link w:val="Heading2"/>
+  <w:style w:type="character" w:customStyle="1" w:styleId="Ttulo2Carter">
+    <w:name w:val="Título 2 Caráter"/>
+    <w:basedOn w:val="Tipodeletrapredefinidodopargrafo"/>
+    <w:link w:val="Ttulo2"/>
     <w:uiPriority w:val="9"/>
     <w:semiHidden/>
     <w:rsid w:val="00BB54AE"/>
@@ -4055,10 +4096,10 @@
       <w:szCs w:val="32"/>
     </w:rPr>
   </w:style>
-  <w:style w:type="character" w:customStyle="1" w:styleId="Heading3Char">
-    <w:name w:val="Heading 3 Char"/>
-    <w:basedOn w:val="DefaultParagraphFont"/>
-    <w:link w:val="Heading3"/>
+  <w:style w:type="character" w:customStyle="1" w:styleId="Ttulo3Carter">
+    <w:name w:val="Título 3 Caráter"/>
+    <w:basedOn w:val="Tipodeletrapredefinidodopargrafo"/>
+    <w:link w:val="Ttulo3"/>
     <w:uiPriority w:val="9"/>
     <w:semiHidden/>
     <w:rsid w:val="00BB54AE"/>
@@ -4069,10 +4110,10 @@
       <w:szCs w:val="28"/>
     </w:rPr>
   </w:style>
-  <w:style w:type="character" w:customStyle="1" w:styleId="Heading4Char">
-    <w:name w:val="Heading 4 Char"/>
-    <w:basedOn w:val="DefaultParagraphFont"/>
-    <w:link w:val="Heading4"/>
+  <w:style w:type="character" w:customStyle="1" w:styleId="Ttulo4Carter">
+    <w:name w:val="Título 4 Caráter"/>
+    <w:basedOn w:val="Tipodeletrapredefinidodopargrafo"/>
+    <w:link w:val="Ttulo4"/>
     <w:uiPriority w:val="9"/>
     <w:semiHidden/>
     <w:rsid w:val="00BB54AE"/>
@@ -4083,10 +4124,10 @@
       <w:color w:val="0F4761" w:themeColor="accent1" w:themeShade="BF"/>
     </w:rPr>
   </w:style>
-  <w:style w:type="character" w:customStyle="1" w:styleId="Heading5Char">
-    <w:name w:val="Heading 5 Char"/>
-    <w:basedOn w:val="DefaultParagraphFont"/>
-    <w:link w:val="Heading5"/>
+  <w:style w:type="character" w:customStyle="1" w:styleId="Ttulo5Carter">
+    <w:name w:val="Título 5 Caráter"/>
+    <w:basedOn w:val="Tipodeletrapredefinidodopargrafo"/>
+    <w:link w:val="Ttulo5"/>
     <w:uiPriority w:val="9"/>
     <w:semiHidden/>
     <w:rsid w:val="00BB54AE"/>
@@ -4095,10 +4136,10 @@
       <w:color w:val="0F4761" w:themeColor="accent1" w:themeShade="BF"/>
     </w:rPr>
   </w:style>
-  <w:style w:type="character" w:customStyle="1" w:styleId="Heading6Char">
-    <w:name w:val="Heading 6 Char"/>
-    <w:basedOn w:val="DefaultParagraphFont"/>
-    <w:link w:val="Heading6"/>
+  <w:style w:type="character" w:customStyle="1" w:styleId="Ttulo6Carter">
+    <w:name w:val="Título 6 Caráter"/>
+    <w:basedOn w:val="Tipodeletrapredefinidodopargrafo"/>
+    <w:link w:val="Ttulo6"/>
     <w:uiPriority w:val="9"/>
     <w:semiHidden/>
     <w:rsid w:val="00BB54AE"/>
@@ -4109,10 +4150,10 @@
       <w:color w:val="595959" w:themeColor="text1" w:themeTint="A6"/>
     </w:rPr>
   </w:style>
-  <w:style w:type="character" w:customStyle="1" w:styleId="Heading7Char">
-    <w:name w:val="Heading 7 Char"/>
-    <w:basedOn w:val="DefaultParagraphFont"/>
-    <w:link w:val="Heading7"/>
+  <w:style w:type="character" w:customStyle="1" w:styleId="Ttulo7Carter">
+    <w:name w:val="Título 7 Caráter"/>
+    <w:basedOn w:val="Tipodeletrapredefinidodopargrafo"/>
+    <w:link w:val="Ttulo7"/>
     <w:uiPriority w:val="9"/>
     <w:semiHidden/>
     <w:rsid w:val="00BB54AE"/>
@@ -4121,10 +4162,10 @@
       <w:color w:val="595959" w:themeColor="text1" w:themeTint="A6"/>
     </w:rPr>
   </w:style>
-  <w:style w:type="character" w:customStyle="1" w:styleId="Heading8Char">
-    <w:name w:val="Heading 8 Char"/>
-    <w:basedOn w:val="DefaultParagraphFont"/>
-    <w:link w:val="Heading8"/>
+  <w:style w:type="character" w:customStyle="1" w:styleId="Ttulo8Carter">
+    <w:name w:val="Título 8 Caráter"/>
+    <w:basedOn w:val="Tipodeletrapredefinidodopargrafo"/>
+    <w:link w:val="Ttulo8"/>
     <w:uiPriority w:val="9"/>
     <w:semiHidden/>
     <w:rsid w:val="00BB54AE"/>
@@ -4135,10 +4176,10 @@
       <w:color w:val="272727" w:themeColor="text1" w:themeTint="D8"/>
     </w:rPr>
   </w:style>
-  <w:style w:type="character" w:customStyle="1" w:styleId="Heading9Char">
-    <w:name w:val="Heading 9 Char"/>
-    <w:basedOn w:val="DefaultParagraphFont"/>
-    <w:link w:val="Heading9"/>
+  <w:style w:type="character" w:customStyle="1" w:styleId="Ttulo9Carter">
+    <w:name w:val="Título 9 Caráter"/>
+    <w:basedOn w:val="Tipodeletrapredefinidodopargrafo"/>
+    <w:link w:val="Ttulo9"/>
     <w:uiPriority w:val="9"/>
     <w:semiHidden/>
     <w:rsid w:val="00BB54AE"/>
@@ -4147,11 +4188,11 @@
       <w:color w:val="272727" w:themeColor="text1" w:themeTint="D8"/>
     </w:rPr>
   </w:style>
-  <w:style w:type="paragraph" w:styleId="Title">
+  <w:style w:type="paragraph" w:styleId="Ttulo">
     <w:name w:val="Title"/>
     <w:basedOn w:val="Normal"/>
     <w:next w:val="Normal"/>
-    <w:link w:val="TitleChar"/>
+    <w:link w:val="TtuloCarter"/>
     <w:uiPriority w:val="10"/>
     <w:qFormat/>
     <w:rsid w:val="00BB54AE"/>
@@ -4167,10 +4208,10 @@
       <w:szCs w:val="56"/>
     </w:rPr>
   </w:style>
-  <w:style w:type="character" w:customStyle="1" w:styleId="TitleChar">
-    <w:name w:val="Title Char"/>
-    <w:basedOn w:val="DefaultParagraphFont"/>
-    <w:link w:val="Title"/>
+  <w:style w:type="character" w:customStyle="1" w:styleId="TtuloCarter">
+    <w:name w:val="Título Caráter"/>
+    <w:basedOn w:val="Tipodeletrapredefinidodopargrafo"/>
+    <w:link w:val="Ttulo"/>
     <w:uiPriority w:val="10"/>
     <w:rsid w:val="00BB54AE"/>
     <w:rPr>
@@ -4181,11 +4222,11 @@
       <w:szCs w:val="56"/>
     </w:rPr>
   </w:style>
-  <w:style w:type="paragraph" w:styleId="Subtitle">
+  <w:style w:type="paragraph" w:styleId="Subttulo">
     <w:name w:val="Subtitle"/>
     <w:basedOn w:val="Normal"/>
     <w:next w:val="Normal"/>
-    <w:link w:val="SubtitleChar"/>
+    <w:link w:val="SubttuloCarter"/>
     <w:uiPriority w:val="11"/>
     <w:qFormat/>
     <w:rsid w:val="00BB54AE"/>
@@ -4202,10 +4243,10 @@
       <w:szCs w:val="28"/>
     </w:rPr>
   </w:style>
-  <w:style w:type="character" w:customStyle="1" w:styleId="SubtitleChar">
-    <w:name w:val="Subtitle Char"/>
-    <w:basedOn w:val="DefaultParagraphFont"/>
-    <w:link w:val="Subtitle"/>
+  <w:style w:type="character" w:customStyle="1" w:styleId="SubttuloCarter">
+    <w:name w:val="Subtítulo Caráter"/>
+    <w:basedOn w:val="Tipodeletrapredefinidodopargrafo"/>
+    <w:link w:val="Subttulo"/>
     <w:uiPriority w:val="11"/>
     <w:rsid w:val="00BB54AE"/>
     <w:rPr>
@@ -4216,11 +4257,11 @@
       <w:szCs w:val="28"/>
     </w:rPr>
   </w:style>
-  <w:style w:type="paragraph" w:styleId="Quote">
+  <w:style w:type="paragraph" w:styleId="Citao">
     <w:name w:val="Quote"/>
     <w:basedOn w:val="Normal"/>
     <w:next w:val="Normal"/>
-    <w:link w:val="QuoteChar"/>
+    <w:link w:val="CitaoCarter"/>
     <w:uiPriority w:val="29"/>
     <w:qFormat/>
     <w:rsid w:val="00BB54AE"/>
@@ -4234,10 +4275,10 @@
       <w:color w:val="404040" w:themeColor="text1" w:themeTint="BF"/>
     </w:rPr>
   </w:style>
-  <w:style w:type="character" w:customStyle="1" w:styleId="QuoteChar">
-    <w:name w:val="Quote Char"/>
-    <w:basedOn w:val="DefaultParagraphFont"/>
-    <w:link w:val="Quote"/>
+  <w:style w:type="character" w:customStyle="1" w:styleId="CitaoCarter">
+    <w:name w:val="Citação Caráter"/>
+    <w:basedOn w:val="Tipodeletrapredefinidodopargrafo"/>
+    <w:link w:val="Citao"/>
     <w:uiPriority w:val="29"/>
     <w:rsid w:val="00BB54AE"/>
     <w:rPr>
@@ -4246,7 +4287,7 @@
       <w:color w:val="404040" w:themeColor="text1" w:themeTint="BF"/>
     </w:rPr>
   </w:style>
-  <w:style w:type="paragraph" w:styleId="ListParagraph">
+  <w:style w:type="paragraph" w:styleId="PargrafodaLista">
     <w:name w:val="List Paragraph"/>
     <w:basedOn w:val="Normal"/>
     <w:uiPriority w:val="34"/>
@@ -4257,9 +4298,9 @@
       <w:contextualSpacing/>
     </w:pPr>
   </w:style>
-  <w:style w:type="character" w:styleId="IntenseEmphasis">
+  <w:style w:type="character" w:styleId="nfaseIntensa">
     <w:name w:val="Intense Emphasis"/>
-    <w:basedOn w:val="DefaultParagraphFont"/>
+    <w:basedOn w:val="Tipodeletrapredefinidodopargrafo"/>
     <w:uiPriority w:val="21"/>
     <w:qFormat/>
     <w:rsid w:val="00BB54AE"/>
@@ -4269,11 +4310,11 @@
       <w:color w:val="0F4761" w:themeColor="accent1" w:themeShade="BF"/>
     </w:rPr>
   </w:style>
-  <w:style w:type="paragraph" w:styleId="IntenseQuote">
+  <w:style w:type="paragraph" w:styleId="CitaoIntensa">
     <w:name w:val="Intense Quote"/>
     <w:basedOn w:val="Normal"/>
     <w:next w:val="Normal"/>
-    <w:link w:val="IntenseQuoteChar"/>
+    <w:link w:val="CitaoIntensaCarter"/>
     <w:uiPriority w:val="30"/>
     <w:qFormat/>
     <w:rsid w:val="00BB54AE"/>
@@ -4292,10 +4333,10 @@
       <w:color w:val="0F4761" w:themeColor="accent1" w:themeShade="BF"/>
     </w:rPr>
   </w:style>
-  <w:style w:type="character" w:customStyle="1" w:styleId="IntenseQuoteChar">
-    <w:name w:val="Intense Quote Char"/>
-    <w:basedOn w:val="DefaultParagraphFont"/>
-    <w:link w:val="IntenseQuote"/>
+  <w:style w:type="character" w:customStyle="1" w:styleId="CitaoIntensaCarter">
+    <w:name w:val="Citação Intensa Caráter"/>
+    <w:basedOn w:val="Tipodeletrapredefinidodopargrafo"/>
+    <w:link w:val="CitaoIntensa"/>
     <w:uiPriority w:val="30"/>
     <w:rsid w:val="00BB54AE"/>
     <w:rPr>
@@ -4304,9 +4345,9 @@
       <w:color w:val="0F4761" w:themeColor="accent1" w:themeShade="BF"/>
     </w:rPr>
   </w:style>
-  <w:style w:type="character" w:styleId="IntenseReference">
+  <w:style w:type="character" w:styleId="RefernciaIntensa">
     <w:name w:val="Intense Reference"/>
-    <w:basedOn w:val="DefaultParagraphFont"/>
+    <w:basedOn w:val="Tipodeletrapredefinidodopargrafo"/>
     <w:uiPriority w:val="32"/>
     <w:qFormat/>
     <w:rsid w:val="00BB54AE"/>
@@ -4318,9 +4359,9 @@
       <w:spacing w:val="5"/>
     </w:rPr>
   </w:style>
-  <w:style w:type="table" w:styleId="TableGrid">
+  <w:style w:type="table" w:styleId="TabelacomGrelha">
     <w:name w:val="Table Grid"/>
-    <w:basedOn w:val="TableNormal"/>
+    <w:basedOn w:val="Tabelanormal"/>
     <w:uiPriority w:val="39"/>
     <w:rsid w:val="00DC561F"/>
     <w:pPr>
@@ -4337,10 +4378,10 @@
       </w:tblBorders>
     </w:tblPr>
   </w:style>
-  <w:style w:type="paragraph" w:styleId="Header">
+  <w:style w:type="paragraph" w:styleId="Cabealho">
     <w:name w:val="header"/>
     <w:basedOn w:val="Normal"/>
-    <w:link w:val="HeaderChar"/>
+    <w:link w:val="CabealhoCarter"/>
     <w:uiPriority w:val="99"/>
     <w:unhideWhenUsed/>
     <w:rsid w:val="00FD33EB"/>
@@ -4352,17 +4393,17 @@
       <w:spacing w:after="0" w:line="240" w:lineRule="auto"/>
     </w:pPr>
   </w:style>
-  <w:style w:type="character" w:customStyle="1" w:styleId="HeaderChar">
-    <w:name w:val="Header Char"/>
-    <w:basedOn w:val="DefaultParagraphFont"/>
-    <w:link w:val="Header"/>
+  <w:style w:type="character" w:customStyle="1" w:styleId="CabealhoCarter">
+    <w:name w:val="Cabeçalho Caráter"/>
+    <w:basedOn w:val="Tipodeletrapredefinidodopargrafo"/>
+    <w:link w:val="Cabealho"/>
     <w:uiPriority w:val="99"/>
     <w:rsid w:val="00FD33EB"/>
   </w:style>
-  <w:style w:type="paragraph" w:styleId="Footer">
+  <w:style w:type="paragraph" w:styleId="Rodap">
     <w:name w:val="footer"/>
     <w:basedOn w:val="Normal"/>
-    <w:link w:val="FooterChar"/>
+    <w:link w:val="RodapCarter"/>
     <w:uiPriority w:val="99"/>
     <w:unhideWhenUsed/>
     <w:rsid w:val="00FD33EB"/>
@@ -4374,12 +4415,35 @@
       <w:spacing w:after="0" w:line="240" w:lineRule="auto"/>
     </w:pPr>
   </w:style>
-  <w:style w:type="character" w:customStyle="1" w:styleId="FooterChar">
-    <w:name w:val="Footer Char"/>
-    <w:basedOn w:val="DefaultParagraphFont"/>
-    <w:link w:val="Footer"/>
+  <w:style w:type="character" w:customStyle="1" w:styleId="RodapCarter">
+    <w:name w:val="Rodapé Caráter"/>
+    <w:basedOn w:val="Tipodeletrapredefinidodopargrafo"/>
+    <w:link w:val="Rodap"/>
     <w:uiPriority w:val="99"/>
     <w:rsid w:val="00FD33EB"/>
+  </w:style>
+  <w:style w:type="character" w:styleId="Hiperligao">
+    <w:name w:val="Hyperlink"/>
+    <w:basedOn w:val="Tipodeletrapredefinidodopargrafo"/>
+    <w:uiPriority w:val="99"/>
+    <w:unhideWhenUsed/>
+    <w:rsid w:val="003C164F"/>
+    <w:rPr>
+      <w:color w:val="467886" w:themeColor="hyperlink"/>
+      <w:u w:val="single"/>
+    </w:rPr>
+  </w:style>
+  <w:style w:type="character" w:styleId="MenoNoResolvida">
+    <w:name w:val="Unresolved Mention"/>
+    <w:basedOn w:val="Tipodeletrapredefinidodopargrafo"/>
+    <w:uiPriority w:val="99"/>
+    <w:semiHidden/>
+    <w:unhideWhenUsed/>
+    <w:rsid w:val="003C164F"/>
+    <w:rPr>
+      <w:color w:val="605E5C"/>
+      <w:shd w:val="clear" w:color="auto" w:fill="E1DFDD"/>
+    </w:rPr>
   </w:style>
 </w:styles>
 </file>
@@ -4680,12 +4744,9 @@
 </file>
 
 <file path=customXml/item1.xml><?xml version="1.0" encoding="utf-8"?>
-<?mso-contentType ?>
-<FormTemplates xmlns="http://schemas.microsoft.com/sharepoint/v3/contenttype/forms">
-  <Display>DocumentLibraryForm</Display>
-  <Edit>DocumentLibraryForm</Edit>
-  <New>DocumentLibraryForm</New>
-</FormTemplates>
+<p:properties xmlns:p="http://schemas.microsoft.com/office/2006/metadata/properties" xmlns:xsi="http://www.w3.org/2001/XMLSchema-instance" xmlns:pc="http://schemas.microsoft.com/office/infopath/2007/PartnerControls">
+  <documentManagement/>
+</p:properties>
 </file>
 
 <file path=customXml/item2.xml><?xml version="1.0" encoding="utf-8"?>
@@ -4833,15 +4894,19 @@
 </file>
 
 <file path=customXml/item3.xml><?xml version="1.0" encoding="utf-8"?>
-<p:properties xmlns:p="http://schemas.microsoft.com/office/2006/metadata/properties" xmlns:xsi="http://www.w3.org/2001/XMLSchema-instance" xmlns:pc="http://schemas.microsoft.com/office/infopath/2007/PartnerControls">
-  <documentManagement/>
-</p:properties>
+<?mso-contentType ?>
+<FormTemplates xmlns="http://schemas.microsoft.com/sharepoint/v3/contenttype/forms">
+  <Display>DocumentLibraryForm</Display>
+  <Edit>DocumentLibraryForm</Edit>
+  <New>DocumentLibraryForm</New>
+</FormTemplates>
 </file>
 
 <file path=customXml/itemProps1.xml><?xml version="1.0" encoding="utf-8"?>
-<ds:datastoreItem xmlns:ds="http://schemas.openxmlformats.org/officeDocument/2006/customXml" ds:itemID="{0A3A2796-AF04-4F48-955D-31C55C9B0C61}">
+<ds:datastoreItem xmlns:ds="http://schemas.openxmlformats.org/officeDocument/2006/customXml" ds:itemID="{D441D47D-DC01-42E6-A802-407E3D3CB22E}">
   <ds:schemaRefs>
-    <ds:schemaRef ds:uri="http://schemas.microsoft.com/sharepoint/v3/contenttype/forms"/>
+    <ds:schemaRef ds:uri="http://schemas.microsoft.com/office/2006/metadata/properties"/>
+    <ds:schemaRef ds:uri="http://schemas.microsoft.com/office/infopath/2007/PartnerControls"/>
   </ds:schemaRefs>
 </ds:datastoreItem>
 </file>
@@ -4865,10 +4930,9 @@
 </file>
 
 <file path=customXml/itemProps3.xml><?xml version="1.0" encoding="utf-8"?>
-<ds:datastoreItem xmlns:ds="http://schemas.openxmlformats.org/officeDocument/2006/customXml" ds:itemID="{D441D47D-DC01-42E6-A802-407E3D3CB22E}">
+<ds:datastoreItem xmlns:ds="http://schemas.openxmlformats.org/officeDocument/2006/customXml" ds:itemID="{0A3A2796-AF04-4F48-955D-31C55C9B0C61}">
   <ds:schemaRefs>
-    <ds:schemaRef ds:uri="http://schemas.microsoft.com/office/2006/metadata/properties"/>
-    <ds:schemaRef ds:uri="http://schemas.microsoft.com/office/infopath/2007/PartnerControls"/>
+    <ds:schemaRef ds:uri="http://schemas.microsoft.com/sharepoint/v3/contenttype/forms"/>
   </ds:schemaRefs>
 </ds:datastoreItem>
 </file>
</xml_diff>